<commit_message>
Fix various bugs in 0.9x
</commit_message>
<xml_diff>
--- a/beyond wordplay/Expansion part 2.docx
+++ b/beyond wordplay/Expansion part 2.docx
@@ -175,6 +175,15 @@
       <w:r>
         <w:t>Name</w:t>
       </w:r>
+      <w:r>
+        <w:t xml:space="preserve"> </w:t>
+      </w:r>
+      <w:r>
+        <w:rPr>
+          <w:color w:val="0070C0"/>
+        </w:rPr>
+        <w:t>OUT</w:t>
+      </w:r>
     </w:p>
     <w:p>
       <w:pPr>
@@ -187,6 +196,15 @@
       <w:r>
         <w:t>Abbreviation</w:t>
       </w:r>
+      <w:r>
+        <w:t xml:space="preserve"> </w:t>
+      </w:r>
+      <w:r>
+        <w:rPr>
+          <w:color w:val="0070C0"/>
+        </w:rPr>
+        <w:t>OUT</w:t>
+      </w:r>
     </w:p>
     <w:p>
       <w:pPr>
@@ -197,7 +215,22 @@
         </w:numPr>
       </w:pPr>
       <w:r>
-        <w:t>Orthographic description of rule (e.g., OUT*)</w:t>
+        <w:t>Orthographic description of rule (</w:t>
+      </w:r>
+      <w:r>
+        <w:rPr>
+          <w:color w:val="0070C0"/>
+        </w:rPr>
+        <w:t>OUT</w:t>
+      </w:r>
+      <w:r>
+        <w:rPr>
+          <w:color w:val="0070C0"/>
+        </w:rPr>
+        <w:t>*</w:t>
+      </w:r>
+      <w:r>
+        <w:t>)</w:t>
       </w:r>
     </w:p>
     <w:p>
@@ -211,6 +244,27 @@
       <w:r>
         <w:t>Part of speech to which it applies</w:t>
       </w:r>
+      <w:r>
+        <w:t xml:space="preserve"> </w:t>
+      </w:r>
+      <w:r>
+        <w:rPr>
+          <w:color w:val="0070C0"/>
+        </w:rPr>
+        <w:t>verb</w:t>
+      </w:r>
+      <w:r>
+        <w:rPr>
+          <w:color w:val="0070C0"/>
+        </w:rPr>
+        <w:t xml:space="preserve"> </w:t>
+      </w:r>
+      <w:r>
+        <w:rPr>
+          <w:color w:val="00B050"/>
+        </w:rPr>
+        <w:t>FPS</w:t>
+      </w:r>
     </w:p>
     <w:p>
       <w:pPr>
@@ -223,6 +277,33 @@
       <w:r>
         <w:t>Part of speech of generated word</w:t>
       </w:r>
+      <w:r>
+        <w:t xml:space="preserve"> </w:t>
+      </w:r>
+      <w:r>
+        <w:rPr>
+          <w:color w:val="0070C0"/>
+        </w:rPr>
+        <w:t>verb</w:t>
+      </w:r>
+      <w:r>
+        <w:rPr>
+          <w:color w:val="0070C0"/>
+        </w:rPr>
+        <w:t xml:space="preserve"> </w:t>
+      </w:r>
+      <w:r>
+        <w:rPr>
+          <w:color w:val="00B050"/>
+        </w:rPr>
+        <w:t>T</w:t>
+      </w:r>
+      <w:r>
+        <w:rPr>
+          <w:color w:val="00B050"/>
+        </w:rPr>
+        <w:t>PS</w:t>
+      </w:r>
     </w:p>
     <w:p>
       <w:pPr>
@@ -243,6 +324,27 @@
       <w:r>
         <w:t>Can it be used on capitalized words?</w:t>
       </w:r>
+      <w:r>
+        <w:t xml:space="preserve"> </w:t>
+      </w:r>
+      <w:r>
+        <w:rPr>
+          <w:color w:val="0070C0"/>
+        </w:rPr>
+        <w:t>.5</w:t>
+      </w:r>
+      <w:r>
+        <w:rPr>
+          <w:color w:val="0070C0"/>
+        </w:rPr>
+        <w:t xml:space="preserve"> </w:t>
+      </w:r>
+      <w:r>
+        <w:rPr>
+          <w:color w:val="00B050"/>
+        </w:rPr>
+        <w:t>CAP</w:t>
+      </w:r>
     </w:p>
     <w:p>
       <w:pPr>
@@ -255,6 +357,36 @@
       <w:r>
         <w:t>For phrases, does it apply to the first word or the last word, or is it inapplicable?</w:t>
       </w:r>
+      <w:r>
+        <w:rPr>
+          <w:color w:val="0070C0"/>
+        </w:rPr>
+        <w:t xml:space="preserve"> 0</w:t>
+      </w:r>
+      <w:r>
+        <w:rPr>
+          <w:color w:val="00B050"/>
+        </w:rPr>
+        <w:t xml:space="preserve"> PF</w:t>
+      </w:r>
+      <w:r>
+        <w:rPr>
+          <w:color w:val="00B050"/>
+        </w:rPr>
+        <w:t xml:space="preserve"> </w:t>
+      </w:r>
+      <w:r>
+        <w:rPr>
+          <w:color w:val="00B050"/>
+        </w:rPr>
+        <w:t>P</w:t>
+      </w:r>
+      <w:r>
+        <w:rPr>
+          <w:color w:val="00B050"/>
+        </w:rPr>
+        <w:t>L</w:t>
+      </w:r>
     </w:p>
     <w:p>
       <w:pPr>
@@ -271,30 +403,62 @@
         <w:t>.  Examples might be</w:t>
       </w:r>
       <w:r>
-        <w:t xml:space="preserve"> /[^</w:t>
+        <w:t xml:space="preserve"> </w:t>
+      </w:r>
+      <w:r>
+        <w:rPr>
+          <w:color w:val="0070C0"/>
+        </w:rPr>
+        <w:t>/[^</w:t>
       </w:r>
       <w:proofErr w:type="spellStart"/>
       <w:proofErr w:type="gramStart"/>
       <w:r>
+        <w:rPr>
+          <w:color w:val="0070C0"/>
+        </w:rPr>
         <w:t>sx</w:t>
       </w:r>
       <w:proofErr w:type="spellEnd"/>
       <w:r>
+        <w:rPr>
+          <w:color w:val="0070C0"/>
+        </w:rPr>
         <w:t>]$</w:t>
       </w:r>
       <w:proofErr w:type="gramEnd"/>
       <w:r>
-        <w:t>/ to get all base words which don’t end in S or X</w:t>
+        <w:rPr>
+          <w:color w:val="0070C0"/>
+        </w:rPr>
+        <w:t>/</w:t>
+      </w:r>
+      <w:r>
+        <w:t xml:space="preserve"> to get all base words which don’t end in S or X</w:t>
       </w:r>
       <w:r>
         <w:t>,</w:t>
       </w:r>
       <w:r>
-        <w:t xml:space="preserve"> or /^[a-z]+ and [a-z]+$/</w:t>
+        <w:t xml:space="preserve"> or </w:t>
+      </w:r>
+      <w:r>
+        <w:rPr>
+          <w:color w:val="0070C0"/>
+        </w:rPr>
+        <w:t>/^[a-z]+ and [a-z]+$/</w:t>
       </w:r>
       <w:r>
         <w:t xml:space="preserve"> to get certain phrases.</w:t>
       </w:r>
+      <w:bookmarkStart w:id="0" w:name="_GoBack"/>
+      <w:r>
+        <w:rPr>
+          <w:color w:val="00B050"/>
+        </w:rPr>
+        <w:t xml:space="preserve"> RX</w:t>
+      </w:r>
+      <w:bookmarkEnd w:id="0"/>
     </w:p>
     <w:p>
       <w:pPr>
@@ -311,13 +475,7 @@
         <w:t>ilter based on pronunciation</w:t>
       </w:r>
       <w:r>
-        <w:t xml:space="preserve"> (d</w:t>
-      </w:r>
-      <w:r>
-        <w:t>o we want</w:t>
-      </w:r>
-      <w:r>
-        <w:t xml:space="preserve"> this?)</w:t>
+        <w:t xml:space="preserve"> (do we want this?)</w:t>
       </w:r>
     </w:p>
     <w:p>
@@ -334,14 +492,100 @@
     </w:p>
     <w:p>
       <w:r>
-        <w:t>For now, we can create rules in a Go</w:t>
-      </w:r>
-      <w:bookmarkStart w:id="0" w:name="_GoBack"/>
-      <w:bookmarkEnd w:id="0"/>
-      <w:r>
-        <w:t>ogle spreadsheet and migrate them to a database once we have a UI for that.</w:t>
-      </w:r>
-    </w:p>
+        <w:t>For now, we can create rules in a Google spreadsheet and migrate them to a database once we have a UI for that.</w:t>
+      </w:r>
+    </w:p>
+    <w:p/>
+    <w:p>
+      <w:proofErr w:type="spellStart"/>
+      <w:r>
+        <w:t>google_count</w:t>
+      </w:r>
+      <w:proofErr w:type="spellEnd"/>
+      <w:r>
+        <w:t xml:space="preserve"> (word)</w:t>
+      </w:r>
+    </w:p>
+    <w:p>
+      <w:proofErr w:type="spellStart"/>
+      <w:r>
+        <w:t>gooch_count</w:t>
+      </w:r>
+      <w:proofErr w:type="spellEnd"/>
+      <w:r>
+        <w:t xml:space="preserve"> (word)</w:t>
+      </w:r>
+    </w:p>
+    <w:p>
+      <w:proofErr w:type="spellStart"/>
+      <w:r>
+        <w:lastRenderedPageBreak/>
+        <w:t>get_rule</w:t>
+      </w:r>
+      <w:proofErr w:type="spellEnd"/>
+      <w:r>
+        <w:t xml:space="preserve"> (id)</w:t>
+      </w:r>
+    </w:p>
+    <w:p>
+      <w:proofErr w:type="spellStart"/>
+      <w:r>
+        <w:t>candidate_sql</w:t>
+      </w:r>
+      <w:proofErr w:type="spellEnd"/>
+      <w:r>
+        <w:t xml:space="preserve"> (rule)</w:t>
+      </w:r>
+    </w:p>
+    <w:p>
+      <w:proofErr w:type="spellStart"/>
+      <w:r>
+        <w:t>transform_sql</w:t>
+      </w:r>
+      <w:proofErr w:type="spellEnd"/>
+      <w:r>
+        <w:t xml:space="preserve"> (rule, expr)</w:t>
+      </w:r>
+    </w:p>
+    <w:p>
+      <w:hyperlink r:id="rId5" w:history="1">
+        <w:r>
+          <w:rPr>
+            <w:rStyle w:val="Hyperlink"/>
+          </w:rPr>
+          <w:t>https://stackoverflow.com/questions/4082966/what-are-the-alternatives-now-that-the-google-web-search-api-has-been-deprecated</w:t>
+        </w:r>
+      </w:hyperlink>
+    </w:p>
+    <w:p>
+      <w:proofErr w:type="spellStart"/>
+      <w:r>
+        <w:t>blippex</w:t>
+      </w:r>
+      <w:proofErr w:type="spellEnd"/>
+    </w:p>
+    <w:p>
+      <w:proofErr w:type="spellStart"/>
+      <w:r>
+        <w:t>contextualweb</w:t>
+      </w:r>
+      <w:proofErr w:type="spellEnd"/>
+    </w:p>
+    <w:p>
+      <w:proofErr w:type="spellStart"/>
+      <w:r>
+        <w:t>blekko</w:t>
+      </w:r>
+      <w:proofErr w:type="spellEnd"/>
+    </w:p>
+    <w:p>
+      <w:proofErr w:type="spellStart"/>
+      <w:r>
+        <w:t>opensearch</w:t>
+      </w:r>
+      <w:proofErr w:type="spellEnd"/>
+    </w:p>
+    <w:p/>
     <w:sectPr>
       <w:pgSz w:w="12240" w:h="15840"/>
       <w:pgMar w:top="1440" w:right="1440" w:bottom="1440" w:left="1440" w:header="720" w:footer="720" w:gutter="0"/>
@@ -1056,6 +1300,18 @@
       <w:szCs w:val="18"/>
     </w:rPr>
   </w:style>
+  <w:style w:type="character" w:styleId="Hyperlink">
+    <w:name w:val="Hyperlink"/>
+    <w:basedOn w:val="DefaultParagraphFont"/>
+    <w:uiPriority w:val="99"/>
+    <w:semiHidden/>
+    <w:unhideWhenUsed/>
+    <w:rsid w:val="00B57D07"/>
+    <w:rPr>
+      <w:color w:val="0000FF"/>
+      <w:u w:val="single"/>
+    </w:rPr>
+  </w:style>
 </w:styles>
 </file>
 

</xml_diff>